<commit_message>
First past Lazarus Saturday Psali Batos.
</commit_message>
<xml_diff>
--- a/Psalmody Source/65 Psali Batos Lazarus Saturday.docx
+++ b/Psalmody Source/65 Psali Batos Lazarus Saturday.docx
@@ -70,8 +70,26 @@
             <w:pPr>
               <w:pStyle w:val="Coptic"/>
             </w:pPr>
-            <w:bookmarkStart w:id="0" w:name="_GoBack"/>
-            <w:bookmarkEnd w:id="0"/>
+            <w:r>
+              <w:t>Ⲁⲙⲱⲓⲛⲓ ⲧⲏⲣⲟⲩ ⲛ</w:t>
+            </w:r>
+            <w:r>
+              <w:t>̀</w:t>
+            </w:r>
+            <w:r>
+              <w:t>ⲧⲉⲛϩⲱⲥ: ⲟⲩⲟϩ ⲛ̀ⲧⲉⲛⲉⲣⲯⲁⲗⲓⲛ ⲉ̀Ⲡ</w:t>
+            </w:r>
+            <w:r>
+              <w:pgNum/>
+              <w:t>ⲟ̄ⲥ̄: Ⲓ</w:t>
+            </w:r>
+            <w:r>
+              <w:pgNum/>
+            </w:r>
+            <w:r>
+              <w:pgNum/>
+              <w:t>ⲏ̄ⲥ̄ Ⲡⲭ̄ⲥ̄ Ⲡⲓⲗⲟⲅⲟⲥ: ⲫⲏⲉ̀ⲧⲁϥⲧⲟⲩⲛⲟⲥ ⲛ̀Ⲗⲁⲍⲁⲣⲟⲥ.</w:t>
+            </w:r>
           </w:p>
         </w:tc>
         <w:tc>
@@ -84,16 +102,46 @@
                 <w:rFonts w:ascii="Arial Unicode MS" w:eastAsia="Arial Unicode MS" w:hAnsi="Arial Unicode MS" w:cs="Arial Unicode MS"/>
               </w:rPr>
             </w:pPr>
-          </w:p>
-        </w:tc>
-        <w:tc>
-          <w:tcPr>
-            <w:tcW w:w="1255" w:type="pct"/>
-          </w:tcPr>
-          <w:p>
-            <w:pPr>
-              <w:ind w:left="196" w:hanging="196"/>
-            </w:pPr>
+            <w:r>
+              <w:t>Come all together, to praise and sing to the Lord, Jesus Christ the Word, who raised Lazarus.</w:t>
+            </w:r>
+          </w:p>
+        </w:tc>
+        <w:tc>
+          <w:tcPr>
+            <w:tcW w:w="1255" w:type="pct"/>
+          </w:tcPr>
+          <w:p>
+            <w:pPr>
+              <w:ind w:left="196" w:hanging="196"/>
+            </w:pPr>
+            <w:r>
+              <w:t>Come all you together,</w:t>
+            </w:r>
+          </w:p>
+          <w:p>
+            <w:pPr>
+              <w:ind w:left="196" w:hanging="196"/>
+            </w:pPr>
+            <w:r>
+              <w:t>To praise and sing to the Lord,</w:t>
+            </w:r>
+          </w:p>
+          <w:p>
+            <w:pPr>
+              <w:ind w:left="196" w:hanging="196"/>
+            </w:pPr>
+            <w:r>
+              <w:t>Jesus Christ the Logos,</w:t>
+            </w:r>
+          </w:p>
+          <w:p>
+            <w:pPr>
+              <w:ind w:left="196" w:hanging="196"/>
+            </w:pPr>
+            <w:r>
+              <w:t>Who raised Lazarus.</w:t>
+            </w:r>
           </w:p>
         </w:tc>
         <w:tc>
@@ -116,22 +164,67 @@
             <w:pPr>
               <w:pStyle w:val="Coptic"/>
             </w:pPr>
+            <w:r>
+              <w:t>Ⲃⲟⲛ ⲛⲓⲃⲉⲛ ⲥⲉϯⲱ̀ⲟⲩ ⲛⲁⲕ: ⲱ̀ Ⲡⲓϣⲏⲣⲓ ⲛ̀Ⲁⲓⲇⲓⲟⲥ: ⲟⲩⲟϩ ⲛⲓⲱ̀ⲟⲩ ϥ̀ⲉⲣϣⲁⲩ ⲛⲁⲕ: ϫⲉ ⲁⲕⲧⲟⲩⲛⲟⲥ ⲛ̀Ⲗⲁⲍⲁⲣⲟⲥ.</w:t>
+            </w:r>
           </w:p>
         </w:tc>
         <w:tc>
           <w:tcPr>
             <w:tcW w:w="1242" w:type="pct"/>
           </w:tcPr>
-          <w:p/>
-        </w:tc>
-        <w:tc>
-          <w:tcPr>
-            <w:tcW w:w="1255" w:type="pct"/>
-          </w:tcPr>
-          <w:p>
-            <w:pPr>
-              <w:ind w:left="196" w:hanging="196"/>
-            </w:pPr>
+          <w:p>
+            <w:r>
+              <w:t>Everyone glorifies You, O eternal Son, and You’re worthy of the glory, for You have raised Lazarus.</w:t>
+            </w:r>
+          </w:p>
+        </w:tc>
+        <w:tc>
+          <w:tcPr>
+            <w:tcW w:w="1255" w:type="pct"/>
+          </w:tcPr>
+          <w:p>
+            <w:pPr>
+              <w:ind w:left="196" w:hanging="196"/>
+            </w:pPr>
+            <w:r>
+              <w:t>Everyone glorified You,</w:t>
+            </w:r>
+          </w:p>
+          <w:p>
+            <w:pPr>
+              <w:ind w:left="196" w:hanging="196"/>
+            </w:pPr>
+            <w:r>
+              <w:t>O eternal Son,</w:t>
+            </w:r>
+          </w:p>
+          <w:p>
+            <w:pPr>
+              <w:ind w:left="196" w:hanging="196"/>
+            </w:pPr>
+            <w:commentRangeStart w:id="0"/>
+            <w:r>
+              <w:t>With glory befitting You</w:t>
+            </w:r>
+            <w:commentRangeEnd w:id="0"/>
+            <w:r>
+              <w:rPr>
+                <w:rStyle w:val="CommentReference"/>
+              </w:rPr>
+              <w:commentReference w:id="0"/>
+            </w:r>
+            <w:r>
+              <w:t>,</w:t>
+            </w:r>
+          </w:p>
+          <w:p>
+            <w:pPr>
+              <w:ind w:left="196" w:hanging="196"/>
+            </w:pPr>
+            <w:r>
+              <w:t>For You have raised Lazarus.</w:t>
+            </w:r>
           </w:p>
         </w:tc>
         <w:tc>
@@ -154,22 +247,56 @@
             <w:pPr>
               <w:pStyle w:val="Coptic"/>
             </w:pPr>
+            <w:r>
+              <w:t>Ⲅⲉ ⲅⲁⲣ ⲁϥϣⲱⲡⲓ ϧⲉⲛ ⲟⲩⲙⲉⲑⲙⲏⲓ: Ⲗⲁⲍⲁⲣⲟⲥ; ⲁϥⲙⲟⲩ ⲟⲩⲟϩ ϧⲉⲛ ⲧⲁⲫⲟⲥ: ⲁⲩⲕⲟⲥϥ ⲙⲉⲛⲉⲛⲥⲁ ϥ̀ⲧⲟⲟⲩ ⲛ̀ⲉ̀ϩⲟⲟⲩ: ⲁϥⲧⲟⲩⲛⲟⲥϥ ⲛ̀ϫⲉ Ⲓⲏ̄ⲥ̄.</w:t>
+            </w:r>
           </w:p>
         </w:tc>
         <w:tc>
           <w:tcPr>
             <w:tcW w:w="1242" w:type="pct"/>
           </w:tcPr>
-          <w:p/>
-        </w:tc>
-        <w:tc>
-          <w:tcPr>
-            <w:tcW w:w="1255" w:type="pct"/>
-          </w:tcPr>
-          <w:p>
-            <w:pPr>
-              <w:ind w:left="196" w:hanging="196"/>
-            </w:pPr>
+          <w:p>
+            <w:r>
+              <w:t>For truly Lazarus was dead, and they buried him in the tomb, and after four days, Jesus has raised him.</w:t>
+            </w:r>
+          </w:p>
+        </w:tc>
+        <w:tc>
+          <w:tcPr>
+            <w:tcW w:w="1255" w:type="pct"/>
+          </w:tcPr>
+          <w:p>
+            <w:pPr>
+              <w:ind w:left="196" w:hanging="196"/>
+            </w:pPr>
+            <w:r>
+              <w:t>For truly Lazarus was dead.</w:t>
+            </w:r>
+          </w:p>
+          <w:p>
+            <w:pPr>
+              <w:ind w:left="196" w:hanging="196"/>
+            </w:pPr>
+            <w:r>
+              <w:t>They buried him in a tomb,</w:t>
+            </w:r>
+          </w:p>
+          <w:p>
+            <w:pPr>
+              <w:ind w:left="196" w:hanging="196"/>
+            </w:pPr>
+            <w:r>
+              <w:t>And after four days</w:t>
+            </w:r>
+          </w:p>
+          <w:p>
+            <w:pPr>
+              <w:ind w:left="196" w:hanging="196"/>
+            </w:pPr>
+            <w:r>
+              <w:t>Jesus has raised him.</w:t>
+            </w:r>
           </w:p>
         </w:tc>
         <w:tc>
@@ -192,22 +319,56 @@
             <w:pPr>
               <w:pStyle w:val="Coptic"/>
             </w:pPr>
+            <w:r>
+              <w:t>Ⲇⲓⲕⲉⲟⲥ ⲉ̀ⲧⲁⲥⲉ̀ⲙⲓ ⲛ̀ϫⲉ Ⲙⲁⲣⲑⲁ: ϧⲉⲛ ⲡ̀ϫⲓⲛⲓ̀ ⲙ̀Ⲡⲉⲛⲟ̄ⲥ̄ Ⲓⲏ̄ⲥ̄: ⲁⲥⲣⲓⲙⲓ ϫⲉ ⲉⲛⲁⲕⲭⲏ ⲙ̀ⲡⲁⲓⲙⲁ: ⲙ̀ⲡⲉϥⲙⲟⲩ ⲡⲁⲥⲟⲛ Ⲗⲁⲍⲁⲣⲟⲥ.</w:t>
+            </w:r>
           </w:p>
         </w:tc>
         <w:tc>
           <w:tcPr>
             <w:tcW w:w="1242" w:type="pct"/>
           </w:tcPr>
-          <w:p/>
-        </w:tc>
-        <w:tc>
-          <w:tcPr>
-            <w:tcW w:w="1255" w:type="pct"/>
-          </w:tcPr>
-          <w:p>
-            <w:pPr>
-              <w:ind w:left="196" w:hanging="196"/>
-            </w:pPr>
+          <w:p>
+            <w:r>
+              <w:t>When the righteous Martha learned, of the coming of our Lord Jesus, she cried saying “If You were here, Lazarus my brother would not have died.”</w:t>
+            </w:r>
+          </w:p>
+        </w:tc>
+        <w:tc>
+          <w:tcPr>
+            <w:tcW w:w="1255" w:type="pct"/>
+          </w:tcPr>
+          <w:p>
+            <w:pPr>
+              <w:ind w:left="196" w:hanging="196"/>
+            </w:pPr>
+            <w:r>
+              <w:t>When the righteous Martha learned</w:t>
+            </w:r>
+          </w:p>
+          <w:p>
+            <w:pPr>
+              <w:ind w:left="196" w:hanging="196"/>
+            </w:pPr>
+            <w:r>
+              <w:t>Of the coming of our Lord Jesus,</w:t>
+            </w:r>
+          </w:p>
+          <w:p>
+            <w:pPr>
+              <w:ind w:left="196" w:hanging="196"/>
+            </w:pPr>
+            <w:r>
+              <w:t>She cried saying, “If You were here,</w:t>
+            </w:r>
+          </w:p>
+          <w:p>
+            <w:pPr>
+              <w:ind w:left="196" w:hanging="196"/>
+            </w:pPr>
+            <w:r>
+              <w:t>Lazarus my brother would not have died.”</w:t>
+            </w:r>
           </w:p>
         </w:tc>
         <w:tc>
@@ -230,22 +391,56 @@
             <w:pPr>
               <w:pStyle w:val="Coptic"/>
             </w:pPr>
+            <w:r>
+              <w:t>Ⲉⲧⲁϥⲛⲁⲩ ⲉ̀ⲣⲟⲥ ⲛ̀ϫⲉ Ⲡⲉⲛⲛⲟⲩϯ: ⲉⲥⲣⲓⲙⲓ ⲁϥϣⲉⲛϩⲏⲧ ϧⲁⲣⲟⲥ: ⲡⲉϫⲁϥ ⲛⲁⲥ ⲱ̀ ϯⲥ̀ϩⲓⲙⲓ: ϫⲉ ϥ̀ⲛⲁⲧⲱⲛϥ ⲛ̀ϫⲉ Ⲗⲁⲍⲁⲣⲟⲥ.</w:t>
+            </w:r>
           </w:p>
         </w:tc>
         <w:tc>
           <w:tcPr>
             <w:tcW w:w="1242" w:type="pct"/>
           </w:tcPr>
-          <w:p/>
-        </w:tc>
-        <w:tc>
-          <w:tcPr>
-            <w:tcW w:w="1255" w:type="pct"/>
-          </w:tcPr>
-          <w:p>
-            <w:pPr>
-              <w:ind w:left="196" w:hanging="196"/>
-            </w:pPr>
+          <w:p>
+            <w:r>
+              <w:t>When our Lord saw her, he had compassion upon her, and told her “O woman, Lazarus will rise.”</w:t>
+            </w:r>
+          </w:p>
+        </w:tc>
+        <w:tc>
+          <w:tcPr>
+            <w:tcW w:w="1255" w:type="pct"/>
+          </w:tcPr>
+          <w:p>
+            <w:pPr>
+              <w:ind w:left="196" w:hanging="196"/>
+            </w:pPr>
+            <w:r>
+              <w:t>When our Lord saw her</w:t>
+            </w:r>
+          </w:p>
+          <w:p>
+            <w:pPr>
+              <w:ind w:left="196" w:hanging="196"/>
+            </w:pPr>
+            <w:r>
+              <w:t>He had compassion on her,</w:t>
+            </w:r>
+          </w:p>
+          <w:p>
+            <w:pPr>
+              <w:ind w:left="196" w:hanging="196"/>
+            </w:pPr>
+            <w:r>
+              <w:t>And told her, “O woman,</w:t>
+            </w:r>
+          </w:p>
+          <w:p>
+            <w:pPr>
+              <w:ind w:left="196" w:hanging="196"/>
+            </w:pPr>
+            <w:r>
+              <w:t>Lazarus will rise.”</w:t>
+            </w:r>
           </w:p>
         </w:tc>
         <w:tc>
@@ -268,22 +463,56 @@
             <w:pPr>
               <w:pStyle w:val="Coptic"/>
             </w:pPr>
+            <w:r>
+              <w:t>Ⲍⲉⲟ̀ⲛⲧⲟⲥ ⲡⲉϫⲁⲥ ⲛⲁϥ: ϧⲉⲛ ⲧ̀ϧⲁⲉ̀ ⲛ̀ⲛⲓⲭ̀ⲣⲟⲛⲟⲥ: ⲁⲗⲗⲁ ⲱϣ ⲉ̀ⲃⲟⲗ ⲛⲁϩⲣⲁϥ; ϫⲉ ⲧⲱⲛⲕ ⲁ̀ⲙⲟⲩ Ⲗⲁⲍⲁⲣⲟⲥ.</w:t>
+            </w:r>
           </w:p>
         </w:tc>
         <w:tc>
           <w:tcPr>
             <w:tcW w:w="1242" w:type="pct"/>
           </w:tcPr>
-          <w:p/>
-        </w:tc>
-        <w:tc>
-          <w:tcPr>
-            <w:tcW w:w="1255" w:type="pct"/>
-          </w:tcPr>
-          <w:p>
-            <w:pPr>
-              <w:ind w:left="196" w:hanging="196"/>
-            </w:pPr>
+          <w:p>
+            <w:r>
+              <w:t>Than she said to Him “Yes, in the end of times, but proclaim towards him saying, ‘Lazarus rise and come forth.’</w:t>
+            </w:r>
+          </w:p>
+        </w:tc>
+        <w:tc>
+          <w:tcPr>
+            <w:tcW w:w="1255" w:type="pct"/>
+          </w:tcPr>
+          <w:p>
+            <w:pPr>
+              <w:ind w:left="196" w:hanging="196"/>
+            </w:pPr>
+            <w:r>
+              <w:t>Then she said to Him, “Yes,</w:t>
+            </w:r>
+          </w:p>
+          <w:p>
+            <w:pPr>
+              <w:ind w:left="196" w:hanging="196"/>
+            </w:pPr>
+            <w:r>
+              <w:t>In the end of times.</w:t>
+            </w:r>
+          </w:p>
+          <w:p>
+            <w:pPr>
+              <w:ind w:left="196" w:hanging="196"/>
+            </w:pPr>
+            <w:r>
+              <w:t>But command him,</w:t>
+            </w:r>
+          </w:p>
+          <w:p>
+            <w:pPr>
+              <w:ind w:left="196" w:hanging="196"/>
+            </w:pPr>
+            <w:r>
+              <w:t>‘Lazarus rise and come forth.’</w:t>
+            </w:r>
           </w:p>
         </w:tc>
         <w:tc>
@@ -306,22 +535,56 @@
             <w:pPr>
               <w:pStyle w:val="Coptic"/>
             </w:pPr>
+            <w:r>
+              <w:t>Ⲏⲡⲡⲉ ⲁ̀ⲛⲟⲕ ⲉⲓⲉ̀ⲛⲁϩϯ: ϫⲉ ⲛ̀ⲑⲟⲕ ⲡⲉ Ⲡⲓⲁ̀ⲭⲱⲣⲓⲧⲟⲥ: ⲉ̀ⲟⲩⲟⲛ ϣ̀ϫⲟⲙ ⲙ̀ⲙⲟⲕ ⲉⲕⲉ̀ⲙⲟⲩϯ: ϫⲉ ⲧⲱⲛⲕ ⲁ̀ⲙⲟⲩ Ⲗⲁⲍⲁⲣⲟⲥ.</w:t>
+            </w:r>
           </w:p>
         </w:tc>
         <w:tc>
           <w:tcPr>
             <w:tcW w:w="1242" w:type="pct"/>
           </w:tcPr>
-          <w:p/>
-        </w:tc>
-        <w:tc>
-          <w:tcPr>
-            <w:tcW w:w="1255" w:type="pct"/>
-          </w:tcPr>
-          <w:p>
-            <w:pPr>
-              <w:ind w:left="196" w:hanging="196"/>
-            </w:pPr>
+          <w:p>
+            <w:r>
+              <w:t>I know that You are, the Uncircumscrpt One, and You can call him saying, ‘Lazarus rise and come forth.’”</w:t>
+            </w:r>
+          </w:p>
+        </w:tc>
+        <w:tc>
+          <w:tcPr>
+            <w:tcW w:w="1255" w:type="pct"/>
+          </w:tcPr>
+          <w:p>
+            <w:pPr>
+              <w:ind w:left="196" w:hanging="196"/>
+            </w:pPr>
+            <w:r>
+              <w:t>I know that You are</w:t>
+            </w:r>
+          </w:p>
+          <w:p>
+            <w:pPr>
+              <w:ind w:left="196" w:hanging="196"/>
+            </w:pPr>
+            <w:r>
+              <w:t>The Uncircumscript One,</w:t>
+            </w:r>
+          </w:p>
+          <w:p>
+            <w:pPr>
+              <w:ind w:left="196" w:hanging="196"/>
+            </w:pPr>
+            <w:r>
+              <w:t>And you can call him, saying,</w:t>
+            </w:r>
+          </w:p>
+          <w:p>
+            <w:pPr>
+              <w:ind w:left="196" w:hanging="196"/>
+            </w:pPr>
+            <w:r>
+              <w:t>‘Lazarus rise and come forth.’”</w:t>
+            </w:r>
           </w:p>
         </w:tc>
         <w:tc>
@@ -344,22 +607,70 @@
             <w:pPr>
               <w:pStyle w:val="Coptic"/>
             </w:pPr>
+            <w:r>
+              <w:t xml:space="preserve">Ⲑⲱⲕ ⲧⲉ ϯϫⲟⲙ ⲛⲉⲙ ⲡⲓϩⲱⲥ ⲉ̀ⲣⲟⲕ: </w:t>
+            </w:r>
+            <w:r>
+              <w:lastRenderedPageBreak/>
+              <w:t>ⲱ̀ Ⲡⲓⲙⲁⲓⲣⲱⲙⲓ ⲛ̀ⲁ̀ⲅⲁⲑⲟⲥ: ⲙⲁⲧⲟⲩⲛⲟⲥ ⲧⲉⲛ ϧⲉⲛ ⲧⲉⲕϫⲟⲙ: ⲙ̀ⲫ̀ⲣⲏϯ ⲙ̀ⲡⲓⲑ̀ⲙⲏⲓ Ⲗⲁⲍⲁⲣⲟⲥ.</w:t>
+            </w:r>
           </w:p>
         </w:tc>
         <w:tc>
           <w:tcPr>
             <w:tcW w:w="1242" w:type="pct"/>
           </w:tcPr>
-          <w:p/>
-        </w:tc>
-        <w:tc>
-          <w:tcPr>
-            <w:tcW w:w="1255" w:type="pct"/>
-          </w:tcPr>
-          <w:p>
-            <w:pPr>
-              <w:ind w:left="196" w:hanging="196"/>
-            </w:pPr>
+          <w:p>
+            <w:r>
+              <w:lastRenderedPageBreak/>
+              <w:t xml:space="preserve">To You the glory and the praise, </w:t>
+            </w:r>
+            <w:r>
+              <w:lastRenderedPageBreak/>
+              <w:t>O good Lover of Mankind, with Your power raise us, like Lazarus the righteous.</w:t>
+            </w:r>
+          </w:p>
+        </w:tc>
+        <w:tc>
+          <w:tcPr>
+            <w:tcW w:w="1255" w:type="pct"/>
+          </w:tcPr>
+          <w:p>
+            <w:pPr>
+              <w:ind w:left="196" w:hanging="196"/>
+            </w:pPr>
+            <w:r>
+              <w:lastRenderedPageBreak/>
+              <w:t xml:space="preserve">To You is due the glory and </w:t>
+            </w:r>
+            <w:r>
+              <w:lastRenderedPageBreak/>
+              <w:t>praise,</w:t>
+            </w:r>
+          </w:p>
+          <w:p>
+            <w:pPr>
+              <w:ind w:left="196" w:hanging="196"/>
+            </w:pPr>
+            <w:r>
+              <w:t>O good Lover of Mankind.</w:t>
+            </w:r>
+          </w:p>
+          <w:p>
+            <w:pPr>
+              <w:ind w:left="196" w:hanging="196"/>
+            </w:pPr>
+            <w:r>
+              <w:t>By Your power raise us up,</w:t>
+            </w:r>
+          </w:p>
+          <w:p>
+            <w:pPr>
+              <w:ind w:left="196" w:hanging="196"/>
+            </w:pPr>
+            <w:r>
+              <w:t>As You raised the righteous Lazarus.”</w:t>
+            </w:r>
           </w:p>
         </w:tc>
         <w:tc>
@@ -382,22 +693,57 @@
             <w:pPr>
               <w:pStyle w:val="Coptic"/>
             </w:pPr>
+            <w:r>
+              <w:lastRenderedPageBreak/>
+              <w:t>Ⲓ̀ⲧⲁ ⲙⲉⲛⲉⲥⲁ ⲛⲁⲓ ⲁⲥⲕⲟⲧⲥ: ϣⲁ ⲧⲉⲥⲥⲱⲛⲓ ⲉⲥϫⲱ ⲙ̀ⲙⲟⲥ: Ⲡⲉⲛⲣⲉϥϯⲥ̀ⲃⲱ Ⲡⲭ̄ⲥ̄: ⲁϥ̀ⲓ ⲉ̀ϯⲛⲟⲙϯ ⲛⲁⲛ ϧⲉⲛ Ⲗⲁⲍⲁⲣⲟⲥ.</w:t>
+            </w:r>
           </w:p>
         </w:tc>
         <w:tc>
           <w:tcPr>
             <w:tcW w:w="1242" w:type="pct"/>
           </w:tcPr>
-          <w:p/>
-        </w:tc>
-        <w:tc>
-          <w:tcPr>
-            <w:tcW w:w="1255" w:type="pct"/>
-          </w:tcPr>
-          <w:p>
-            <w:pPr>
-              <w:ind w:left="196" w:hanging="196"/>
-            </w:pPr>
+          <w:p>
+            <w:r>
+              <w:t>And after that she came back, to her sister saying, “Our Teacher the Christ has come, to comfort us for Lazarus.”</w:t>
+            </w:r>
+          </w:p>
+        </w:tc>
+        <w:tc>
+          <w:tcPr>
+            <w:tcW w:w="1255" w:type="pct"/>
+          </w:tcPr>
+          <w:p>
+            <w:pPr>
+              <w:ind w:left="196" w:hanging="196"/>
+            </w:pPr>
+            <w:r>
+              <w:t>After this she returned</w:t>
+            </w:r>
+          </w:p>
+          <w:p>
+            <w:pPr>
+              <w:ind w:left="196" w:hanging="196"/>
+            </w:pPr>
+            <w:r>
+              <w:t>To her sister, saying,</w:t>
+            </w:r>
+          </w:p>
+          <w:p>
+            <w:pPr>
+              <w:ind w:left="196" w:hanging="196"/>
+            </w:pPr>
+            <w:r>
+              <w:t>“Our Teacher, the Christ has come</w:t>
+            </w:r>
+          </w:p>
+          <w:p>
+            <w:pPr>
+              <w:ind w:left="196" w:hanging="196"/>
+            </w:pPr>
+            <w:r>
+              <w:t>To comfort us for Lazarus.</w:t>
+            </w:r>
           </w:p>
         </w:tc>
         <w:tc>
@@ -420,22 +766,56 @@
             <w:pPr>
               <w:pStyle w:val="Coptic"/>
             </w:pPr>
+            <w:r>
+              <w:t>Ⲕⲉ ⲡⲁⲗⲓⲛ ⲉϥⲉ̀ⲙⲟⲩϯ ⲉ̀ⲣⲟ: ⲧⲱⲛⲥ ⲛ̀ⲧⲉⲛ ⲛⲁϣⲉ ⲛⲁⲛ ϩⲁⲣⲟϥ: ⲟⲩⲟϩ ⲛ̀ⲧⲉⲛⲟⲩⲱϣⲧ ⲙ̀ⲡⲉϥⲙ̀ⲑⲟ: ϩⲓⲛⲁ ⲛ̀ⲧⲉϥⲧⲟⲩⲛⲟⲥ ⲛ̀Ⲗⲁⲍⲁⲣⲟⲥ.</w:t>
+            </w:r>
           </w:p>
         </w:tc>
         <w:tc>
           <w:tcPr>
             <w:tcW w:w="1242" w:type="pct"/>
           </w:tcPr>
-          <w:p/>
-        </w:tc>
-        <w:tc>
-          <w:tcPr>
-            <w:tcW w:w="1255" w:type="pct"/>
-          </w:tcPr>
-          <w:p>
-            <w:pPr>
-              <w:ind w:left="196" w:hanging="196"/>
-            </w:pPr>
+          <w:p>
+            <w:r>
+              <w:t>And He is also calling you, so get up and let us go to Him, worship before Him, so He can raise Lazarus.”</w:t>
+            </w:r>
+          </w:p>
+        </w:tc>
+        <w:tc>
+          <w:tcPr>
+            <w:tcW w:w="1255" w:type="pct"/>
+          </w:tcPr>
+          <w:p>
+            <w:pPr>
+              <w:ind w:left="196" w:hanging="196"/>
+            </w:pPr>
+            <w:r>
+              <w:t>He is also calling you,</w:t>
+            </w:r>
+          </w:p>
+          <w:p>
+            <w:pPr>
+              <w:ind w:left="196" w:hanging="196"/>
+            </w:pPr>
+            <w:r>
+              <w:t>So arise and let us go to Him,</w:t>
+            </w:r>
+          </w:p>
+          <w:p>
+            <w:pPr>
+              <w:ind w:left="196" w:hanging="196"/>
+            </w:pPr>
+            <w:r>
+              <w:t>Worship before Him,</w:t>
+            </w:r>
+          </w:p>
+          <w:p>
+            <w:pPr>
+              <w:ind w:left="196" w:hanging="196"/>
+            </w:pPr>
+            <w:r>
+              <w:t>So that He may raise Lazarus.”</w:t>
+            </w:r>
           </w:p>
         </w:tc>
         <w:tc>
@@ -458,19 +838,48 @@
             <w:pPr>
               <w:pStyle w:val="Coptic"/>
             </w:pPr>
+            <w:r>
+              <w:t>Ⲗⲉⲅⲱⲛ ⲁⲥⲓ̀ ⲉ̀ⲃⲟⲗ ϩⲁⲣⲟϥ: ⲛⲉⲙ Ⲛⲓⲓⲟⲩⲇⲁⲓ ⲉⲩⲙⲟϣⲓ ⲛ̀ⲥⲱⲥ: ⲛⲏⲉ̀ⲧⲁⲩⲑⲱⲟⲩϯ ⲛ̀ⲧⲟⲩϯ ⲛⲟⲙϯ ⲛⲱⲟⲩ: ϧⲉⲛ ⲛⲟⲩⲥⲟⲛ Ⲗⲁⲍⲁⲣⲟⲥ.</w:t>
+            </w:r>
           </w:p>
         </w:tc>
         <w:tc>
           <w:tcPr>
             <w:tcW w:w="1242" w:type="pct"/>
           </w:tcPr>
-          <w:p/>
-        </w:tc>
-        <w:tc>
-          <w:tcPr>
-            <w:tcW w:w="1255" w:type="pct"/>
-          </w:tcPr>
-          <w:p/>
+          <w:p>
+            <w:r>
+              <w:t>So Mary came to Him quickly, and the Jaws followed her, they gathered there to comfort them, for their brother Lazarus.</w:t>
+            </w:r>
+          </w:p>
+        </w:tc>
+        <w:tc>
+          <w:tcPr>
+            <w:tcW w:w="1255" w:type="pct"/>
+          </w:tcPr>
+          <w:p>
+            <w:r>
+              <w:t>So Mary came to Him quickly,</w:t>
+            </w:r>
+          </w:p>
+          <w:p>
+            <w:r>
+              <w:t>And the Jews followed here,</w:t>
+            </w:r>
+          </w:p>
+          <w:p>
+            <w:pPr>
+              <w:ind w:left="196" w:hanging="196"/>
+            </w:pPr>
+            <w:r>
+              <w:t>Who were gathered to comfort them,</w:t>
+            </w:r>
+          </w:p>
+          <w:p>
+            <w:r>
+              <w:t>For their brother Lazarus.</w:t>
+            </w:r>
+          </w:p>
         </w:tc>
         <w:tc>
           <w:tcPr>
@@ -492,22 +901,56 @@
             <w:pPr>
               <w:pStyle w:val="Coptic"/>
             </w:pPr>
+            <w:r>
+              <w:t>Ⲙⲁⲣⲓⲁ ⲇⲉ ⲁⲥϩⲓⲧⲥ ⲉ̀ϧ̀ⲣⲏⲓ: ⲥⲁ ⲡⲉⲥⲏⲧ ⲛ̀ⲛⲉⲛϭⲁⲗⲁⲩϫ ⲙ̀Ⲡⲟ̄ⲥ̄: ϫⲉ ⲁ̀ⲛⲁⲩ ⲉ̀ⲣⲟⲓ ⲟⲩⲟϩ ⲛⲁⲓ ⲛⲏⲓ: ⲕⲁⲧⲁ ⲧⲉⲕⲙⲉⲧⲁ̀ⲅⲁⲑⲟⲥ.</w:t>
+            </w:r>
           </w:p>
         </w:tc>
         <w:tc>
           <w:tcPr>
             <w:tcW w:w="1242" w:type="pct"/>
           </w:tcPr>
-          <w:p/>
-        </w:tc>
-        <w:tc>
-          <w:tcPr>
-            <w:tcW w:w="1255" w:type="pct"/>
-          </w:tcPr>
-          <w:p>
-            <w:pPr>
-              <w:ind w:left="196" w:hanging="196"/>
-            </w:pPr>
+          <w:p>
+            <w:r>
+              <w:t>So Mary came and wept, under the feet of the Lord, saying “Look to me and have mercy, upon me according to Your goodness.”</w:t>
+            </w:r>
+          </w:p>
+        </w:tc>
+        <w:tc>
+          <w:tcPr>
+            <w:tcW w:w="1255" w:type="pct"/>
+          </w:tcPr>
+          <w:p>
+            <w:pPr>
+              <w:ind w:left="196" w:hanging="196"/>
+            </w:pPr>
+            <w:r>
+              <w:t>So Mary came and wept</w:t>
+            </w:r>
+          </w:p>
+          <w:p>
+            <w:pPr>
+              <w:ind w:left="196" w:hanging="196"/>
+            </w:pPr>
+            <w:r>
+              <w:t>At the feet of the Lord,</w:t>
+            </w:r>
+          </w:p>
+          <w:p>
+            <w:pPr>
+              <w:ind w:left="196" w:hanging="196"/>
+            </w:pPr>
+            <w:r>
+              <w:t>Saying, “look to me and have mercy,</w:t>
+            </w:r>
+          </w:p>
+          <w:p>
+            <w:pPr>
+              <w:ind w:left="196" w:hanging="196"/>
+            </w:pPr>
+            <w:r>
+              <w:t>On me according to Your goodness.”</w:t>
+            </w:r>
           </w:p>
         </w:tc>
         <w:tc>
@@ -530,22 +973,56 @@
             <w:pPr>
               <w:pStyle w:val="Coptic"/>
             </w:pPr>
+            <w:r>
+              <w:t>Ⲛⲓⲙ ⲉⲧⲟ̀ⲛⲓ ⲙ̀ⲙⲟⲕ ϧⲉⲛ ⲛⲓⲛⲟⲩϯ: ⲱ̀ Ⲡⲉⲛⲥⲱⲧⲏⲣ ⲛ̀ⲁ̀ⲅⲁⲑⲟⲥ: ⲛ̀ⲑⲟⲕ ϧⲉⲛ ⲧ̀ϫⲟⲙ ⲛ̀ⲧⲉⲕⲙⲉⲑⲛⲟⲩϯ: ⲁⲕⲧⲟⲩⲛⲟⲥ ⲙ̀ⲡⲓⲑ̀ⲙⲏⲓ Ⲗⲁⲍⲁⲣⲟⲥ.</w:t>
+            </w:r>
           </w:p>
         </w:tc>
         <w:tc>
           <w:tcPr>
             <w:tcW w:w="1242" w:type="pct"/>
           </w:tcPr>
-          <w:p/>
-        </w:tc>
-        <w:tc>
-          <w:tcPr>
-            <w:tcW w:w="1255" w:type="pct"/>
-          </w:tcPr>
-          <w:p>
-            <w:pPr>
-              <w:ind w:left="196" w:hanging="196"/>
-            </w:pPr>
+          <w:p>
+            <w:r>
+              <w:t>Who is like You of the gods, O our good Savior, with the power of Your divinity, You have raised Lazarus the righteous.</w:t>
+            </w:r>
+          </w:p>
+        </w:tc>
+        <w:tc>
+          <w:tcPr>
+            <w:tcW w:w="1255" w:type="pct"/>
+          </w:tcPr>
+          <w:p>
+            <w:pPr>
+              <w:ind w:left="196" w:hanging="196"/>
+            </w:pPr>
+            <w:r>
+              <w:t>Who is like You among the gods,</w:t>
+            </w:r>
+          </w:p>
+          <w:p>
+            <w:pPr>
+              <w:ind w:left="196" w:hanging="196"/>
+            </w:pPr>
+            <w:r>
+              <w:t>O our good Saviour?</w:t>
+            </w:r>
+          </w:p>
+          <w:p>
+            <w:pPr>
+              <w:ind w:left="196" w:hanging="196"/>
+            </w:pPr>
+            <w:r>
+              <w:t>By the power of Your divinity,</w:t>
+            </w:r>
+          </w:p>
+          <w:p>
+            <w:pPr>
+              <w:ind w:left="196" w:hanging="196"/>
+            </w:pPr>
+            <w:r>
+              <w:t>You have raised the righteous Lazarus.</w:t>
+            </w:r>
           </w:p>
         </w:tc>
         <w:tc>
@@ -568,22 +1045,67 @@
             <w:pPr>
               <w:pStyle w:val="Coptic"/>
             </w:pPr>
+            <w:r>
+              <w:t xml:space="preserve">Ⲝⲉⲣⲓⲧⲟⲥ ⲉ̀ⲧⲁϥⲛⲁⲩ ⲉ̀ⲣⲱⲟⲩ: ⲁⲩⲣⲓⲙⲓ ⲛ̀ϫⲉ Ⲡⲉⲛⲟ̄ⲥ̄ Ⲓⲏ̄ⲥ̄: ⲁϥϥⲓⲁ̀ϩⲟⲙ ϧⲉⲛ ⲡⲓⲡ̀ⲛⲉⲩⲙⲁ: ϫⲉ </w:t>
+            </w:r>
+            <w:r>
+              <w:lastRenderedPageBreak/>
+              <w:t>ⲧⲱⲛⲕ ⲁ̀ⲙⲟⲩ Ⲗⲁⲍⲁⲣⲟⲥ.</w:t>
+            </w:r>
           </w:p>
         </w:tc>
         <w:tc>
           <w:tcPr>
             <w:tcW w:w="1242" w:type="pct"/>
           </w:tcPr>
-          <w:p/>
-        </w:tc>
-        <w:tc>
-          <w:tcPr>
-            <w:tcW w:w="1255" w:type="pct"/>
-          </w:tcPr>
-          <w:p>
-            <w:pPr>
-              <w:ind w:left="196" w:hanging="196"/>
-            </w:pPr>
+          <w:p>
+            <w:r>
+              <w:lastRenderedPageBreak/>
+              <w:t xml:space="preserve">When our Lord Jesus, saw everyone weeping, He sighed in the spirit and said, “Lazarus rise </w:t>
+            </w:r>
+            <w:r>
+              <w:lastRenderedPageBreak/>
+              <w:t>and come forth.”</w:t>
+            </w:r>
+          </w:p>
+        </w:tc>
+        <w:tc>
+          <w:tcPr>
+            <w:tcW w:w="1255" w:type="pct"/>
+          </w:tcPr>
+          <w:p>
+            <w:pPr>
+              <w:ind w:left="196" w:hanging="196"/>
+            </w:pPr>
+            <w:r>
+              <w:lastRenderedPageBreak/>
+              <w:t>When our Lord Jesus</w:t>
+            </w:r>
+          </w:p>
+          <w:p>
+            <w:pPr>
+              <w:ind w:left="196" w:hanging="196"/>
+            </w:pPr>
+            <w:r>
+              <w:t>Saw everyone weeping,</w:t>
+            </w:r>
+          </w:p>
+          <w:p>
+            <w:pPr>
+              <w:ind w:left="196" w:hanging="196"/>
+            </w:pPr>
+            <w:r>
+              <w:t>He sighed in the spirit and said,</w:t>
+            </w:r>
+          </w:p>
+          <w:p>
+            <w:pPr>
+              <w:ind w:left="196" w:hanging="196"/>
+            </w:pPr>
+            <w:r>
+              <w:lastRenderedPageBreak/>
+              <w:t>“Lazarus rise and come forth.”</w:t>
+            </w:r>
           </w:p>
         </w:tc>
         <w:tc>
@@ -606,22 +1128,57 @@
             <w:pPr>
               <w:pStyle w:val="Coptic"/>
             </w:pPr>
+            <w:r>
+              <w:lastRenderedPageBreak/>
+              <w:t>Ⲟⲩⲟϩ ⲁϥⲕⲓⲙ ⲛ̀ϧ̀ⲣⲏⲓ ⲛ̀ϧⲏⲧϥ: ⲉϥⲱϣ ⲉ̀ⲃⲟⲗ ⲉϥϫⲱ ⲙ̀ⲙⲟⲥ: ⲡⲓⲙⲁ ⲁϥⲑⲱⲛ ⲉⲧⲭⲏ ⲛ̀ϧⲏⲧϥ: ⲡⲓⲙⲉⲛⲣⲓⲧ Ⲗⲁⲍⲁⲣⲟⲥ.</w:t>
+            </w:r>
           </w:p>
         </w:tc>
         <w:tc>
           <w:tcPr>
             <w:tcW w:w="1242" w:type="pct"/>
           </w:tcPr>
-          <w:p/>
-        </w:tc>
-        <w:tc>
-          <w:tcPr>
-            <w:tcW w:w="1255" w:type="pct"/>
-          </w:tcPr>
-          <w:p>
-            <w:pPr>
-              <w:ind w:left="196" w:hanging="196"/>
-            </w:pPr>
+          <w:p>
+            <w:r>
+              <w:t>And His soul was troubled, and He cried out saying, “Where is the place where he was put, Lazarus the beloved.”</w:t>
+            </w:r>
+          </w:p>
+        </w:tc>
+        <w:tc>
+          <w:tcPr>
+            <w:tcW w:w="1255" w:type="pct"/>
+          </w:tcPr>
+          <w:p>
+            <w:pPr>
+              <w:ind w:left="196" w:hanging="196"/>
+            </w:pPr>
+            <w:r>
+              <w:t>His soul was troubled,</w:t>
+            </w:r>
+          </w:p>
+          <w:p>
+            <w:pPr>
+              <w:ind w:left="196" w:hanging="196"/>
+            </w:pPr>
+            <w:r>
+              <w:t>And He cried out saying,</w:t>
+            </w:r>
+          </w:p>
+          <w:p>
+            <w:pPr>
+              <w:ind w:left="196" w:hanging="196"/>
+            </w:pPr>
+            <w:r>
+              <w:t>“Where has he bene placed,</w:t>
+            </w:r>
+          </w:p>
+          <w:p>
+            <w:pPr>
+              <w:ind w:left="196" w:hanging="196"/>
+            </w:pPr>
+            <w:r>
+              <w:t>The beloved Lazarus?”</w:t>
+            </w:r>
           </w:p>
         </w:tc>
         <w:tc>
@@ -644,22 +1201,63 @@
             <w:pPr>
               <w:pStyle w:val="Coptic"/>
             </w:pPr>
+            <w:r>
+              <w:t>Ⲡⲉϫⲱⲟⲩ ⲛⲁϥ ϫⲉ Ⲡ</w:t>
+            </w:r>
+            <w:r>
+              <w:pgNum/>
+            </w:r>
+            <w:r>
+              <w:pgNum/>
+              <w:t>ⲟ̄ⲥ̄: ⲁ̀ⲙⲟⲩ ⲟⲩⲟϩ ⲁ̀ⲛⲁⲩ ⲉ̀ⲣⲟϥ: Ⲓⲏ̄ⲥ̄ ⲟⲛ ⲁ̀ⲛⲁϥⲃⲁⲗ ϯⲉⲣⲙⲏ: ϫⲉ ⲧⲱⲛⲕ ⲁ̀ⲙⲟⲩ Ⲗⲁⲍⲁⲣⲟⲥ.</w:t>
+            </w:r>
           </w:p>
         </w:tc>
         <w:tc>
           <w:tcPr>
             <w:tcW w:w="1242" w:type="pct"/>
           </w:tcPr>
-          <w:p/>
-        </w:tc>
-        <w:tc>
-          <w:tcPr>
-            <w:tcW w:w="1255" w:type="pct"/>
-          </w:tcPr>
-          <w:p>
-            <w:pPr>
-              <w:ind w:left="196" w:hanging="196"/>
-            </w:pPr>
+          <w:p>
+            <w:r>
+              <w:t>They told Him “Come O Lord, and behold him,” so Jesus’ eyes teared, and said “Lazarus rise and come forth.”</w:t>
+            </w:r>
+          </w:p>
+        </w:tc>
+        <w:tc>
+          <w:tcPr>
+            <w:tcW w:w="1255" w:type="pct"/>
+          </w:tcPr>
+          <w:p>
+            <w:pPr>
+              <w:ind w:left="196" w:hanging="196"/>
+            </w:pPr>
+            <w:r>
+              <w:t>They told Him, “Come, O Lord,</w:t>
+            </w:r>
+          </w:p>
+          <w:p>
+            <w:pPr>
+              <w:ind w:left="196" w:hanging="196"/>
+            </w:pPr>
+            <w:r>
+              <w:t>And behold him,”</w:t>
+            </w:r>
+          </w:p>
+          <w:p>
+            <w:pPr>
+              <w:ind w:left="196" w:hanging="196"/>
+            </w:pPr>
+            <w:r>
+              <w:t>So Jesus wept, and He said,</w:t>
+            </w:r>
+          </w:p>
+          <w:p>
+            <w:pPr>
+              <w:ind w:left="196" w:hanging="196"/>
+            </w:pPr>
+            <w:r>
+              <w:t>“Lazarus rise and come forth.”</w:t>
+            </w:r>
           </w:p>
         </w:tc>
         <w:tc>
@@ -682,22 +1280,56 @@
             <w:pPr>
               <w:pStyle w:val="Coptic"/>
             </w:pPr>
+            <w:r>
+              <w:t>Ⲣⲏⲧⲟⲥ ⲁϥϣⲉⲛⲁϥ ⲛⲉⲙⲱⲟⲩ: ⲛⲁϥⲭⲏ ⲡⲓⲙ̀ϩⲁⲩ ⲉ̀ⲡⲁⲗⲉⲟⲛ: ⲛⲉⲙ ⲟⲩⲱⲛⲓ ⲉ̀ϩ̀ⲣⲏⲓ ⲉ̀ϫⲱϥ: ϫⲉ ⲧⲱⲛⲕ ⲁ̀ⲙⲟⲩ Ⲗⲁⲍⲁⲣⲟⲥ.</w:t>
+            </w:r>
           </w:p>
         </w:tc>
         <w:tc>
           <w:tcPr>
             <w:tcW w:w="1242" w:type="pct"/>
           </w:tcPr>
-          <w:p/>
-        </w:tc>
-        <w:tc>
-          <w:tcPr>
-            <w:tcW w:w="1255" w:type="pct"/>
-          </w:tcPr>
-          <w:p>
-            <w:pPr>
-              <w:ind w:left="196" w:hanging="196"/>
-            </w:pPr>
+          <w:p>
+            <w:r>
+              <w:t>Therefore He went with them, and the tomb was a cave, and a rock was placed on it, so He said “Lazarus rise and come forth.”</w:t>
+            </w:r>
+          </w:p>
+        </w:tc>
+        <w:tc>
+          <w:tcPr>
+            <w:tcW w:w="1255" w:type="pct"/>
+          </w:tcPr>
+          <w:p>
+            <w:pPr>
+              <w:ind w:left="196" w:hanging="196"/>
+            </w:pPr>
+            <w:r>
+              <w:t>He went with them to the tomb,</w:t>
+            </w:r>
+          </w:p>
+          <w:p>
+            <w:pPr>
+              <w:ind w:left="196" w:hanging="196"/>
+            </w:pPr>
+            <w:r>
+              <w:t xml:space="preserve">A cave with a rock </w:t>
+            </w:r>
+          </w:p>
+          <w:p>
+            <w:pPr>
+              <w:ind w:left="196" w:hanging="196"/>
+            </w:pPr>
+            <w:r>
+              <w:t>Placed on it, and He said,</w:t>
+            </w:r>
+          </w:p>
+          <w:p>
+            <w:pPr>
+              <w:ind w:left="196" w:hanging="196"/>
+            </w:pPr>
+            <w:r>
+              <w:t>“Lazarus rise and come forth.”</w:t>
+            </w:r>
           </w:p>
         </w:tc>
         <w:tc>
@@ -720,22 +1352,56 @@
             <w:pPr>
               <w:pStyle w:val="Coptic"/>
             </w:pPr>
+            <w:r>
+              <w:t>Ⲥⲉⲟ̀ⲛⲧⲟⲥ ⲡⲓⲣⲉϥϣⲉⲛϩⲏⲧ: ϫⲉ ⲥⲱⲕⲓ ⲙ̀ⲡⲁⲓⲱ̀ⲛⲓ ⲕⲁⲗⲱⲥ: ⲉ̀ⲃⲟⲗ ϩⲓ ⲣⲟϥ ⲙ̀ⲡⲓⲙ̀ϩⲁⲩ: ϫⲉ ⲧⲱⲛⲕ ⲁ̀ⲙⲟⲩ Ⲗⲁⲍⲁⲣⲟⲥ.</w:t>
+            </w:r>
           </w:p>
         </w:tc>
         <w:tc>
           <w:tcPr>
             <w:tcW w:w="1242" w:type="pct"/>
           </w:tcPr>
-          <w:p/>
-        </w:tc>
-        <w:tc>
-          <w:tcPr>
-            <w:tcW w:w="1255" w:type="pct"/>
-          </w:tcPr>
-          <w:p>
-            <w:pPr>
-              <w:ind w:left="196" w:hanging="196"/>
-            </w:pPr>
+          <w:p>
+            <w:r>
+              <w:t>Yes indeed O Compassionate One, You have said “Remove the rock, from the opening of the tomb,” saying “Lazarus rise and come forth.”</w:t>
+            </w:r>
+          </w:p>
+        </w:tc>
+        <w:tc>
+          <w:tcPr>
+            <w:tcW w:w="1255" w:type="pct"/>
+          </w:tcPr>
+          <w:p>
+            <w:pPr>
+              <w:ind w:left="196" w:hanging="196"/>
+            </w:pPr>
+            <w:r>
+              <w:t>Yes indeed, O Compassionate One,</w:t>
+            </w:r>
+          </w:p>
+          <w:p>
+            <w:pPr>
+              <w:ind w:left="196" w:hanging="196"/>
+            </w:pPr>
+            <w:r>
+              <w:t>You have said, “Remove the rock</w:t>
+            </w:r>
+          </w:p>
+          <w:p>
+            <w:pPr>
+              <w:ind w:left="196" w:hanging="196"/>
+            </w:pPr>
+            <w:r>
+              <w:t>From the opening of the tomb.</w:t>
+            </w:r>
+          </w:p>
+          <w:p>
+            <w:pPr>
+              <w:ind w:left="196" w:hanging="196"/>
+            </w:pPr>
+            <w:r>
+              <w:t>Lazarus rise and come forth.”</w:t>
+            </w:r>
           </w:p>
         </w:tc>
         <w:tc>
@@ -758,22 +1424,56 @@
             <w:pPr>
               <w:pStyle w:val="Coptic"/>
             </w:pPr>
+            <w:r>
+              <w:t>Ⲧⲟⲧⲉ Ⲙⲁⲣⲑⲁ ⲡⲉϫⲁⲥ ⲛⲁϥ: ϩⲏⲡⲡⲉ ⲓⲥ ⲇⲉ ⲛ̀ⲑⲟϥ ⲁϥⲭⲱⲛⲥ: ϫⲉ ϩⲁⲛ ⲉ̀ϩⲟⲟⲩ ϥ̀ⲧⲟⲟⲩ ⲛ̀ⲧⲁϥ: ϫⲉ ⲧⲱⲛⲕ ⲁ̀ⲙⲟⲩ Ⲗⲁⲍⲁⲣⲟⲥ.</w:t>
+            </w:r>
           </w:p>
         </w:tc>
         <w:tc>
           <w:tcPr>
             <w:tcW w:w="1242" w:type="pct"/>
           </w:tcPr>
-          <w:p/>
-        </w:tc>
-        <w:tc>
-          <w:tcPr>
-            <w:tcW w:w="1255" w:type="pct"/>
-          </w:tcPr>
-          <w:p>
-            <w:pPr>
-              <w:ind w:left="196" w:hanging="196"/>
-            </w:pPr>
+          <w:p>
+            <w:r>
+              <w:t>Therefore Martha has told Him, “Behold he is decomposed, because he was there for four days,” so He said “Lazarus rise and come forth.”</w:t>
+            </w:r>
+          </w:p>
+        </w:tc>
+        <w:tc>
+          <w:tcPr>
+            <w:tcW w:w="1255" w:type="pct"/>
+          </w:tcPr>
+          <w:p>
+            <w:pPr>
+              <w:ind w:left="196" w:hanging="196"/>
+            </w:pPr>
+            <w:r>
+              <w:t>Therefore Martha told Him,</w:t>
+            </w:r>
+          </w:p>
+          <w:p>
+            <w:pPr>
+              <w:ind w:left="196" w:hanging="196"/>
+            </w:pPr>
+            <w:r>
+              <w:t>“Behold he is decomposed,</w:t>
+            </w:r>
+          </w:p>
+          <w:p>
+            <w:pPr>
+              <w:ind w:left="196" w:hanging="196"/>
+            </w:pPr>
+            <w:r>
+              <w:t xml:space="preserve">For he has laid there for four days”, </w:t>
+            </w:r>
+          </w:p>
+          <w:p>
+            <w:pPr>
+              <w:ind w:left="196" w:hanging="196"/>
+            </w:pPr>
+            <w:r>
+              <w:t>“Lazarus rise and come forth.”</w:t>
+            </w:r>
           </w:p>
         </w:tc>
         <w:tc>
@@ -796,22 +1496,56 @@
             <w:pPr>
               <w:pStyle w:val="Coptic"/>
             </w:pPr>
+            <w:r>
+              <w:t>Ⲩⲡⲡⲉ Ⲓⲏ̄ⲥ̄ ⲡⲓⲇⲩⲙⲓⲟⲣⲅⲟⲥ: ⲫⲏⲉ̀ⲧⲧⲁⲛϧⲟ ⲛ̀ⲛⲓⲣⲉϥⲙⲱⲟⲩⲧ: ⲁϥⲱϣ ⲉ̀ⲃⲟⲗϧⲉⲛ ⲟⲩⲛⲓϣϯ ⲛ̀ⲥ̀ⲙⲏ: ϫⲉ Ⲗⲁⲍⲁⲣⲟⲥ ⲁ̀ⲙⲟⲩ ⲉ̀ⲃⲟⲗ.</w:t>
+            </w:r>
           </w:p>
         </w:tc>
         <w:tc>
           <w:tcPr>
             <w:tcW w:w="1242" w:type="pct"/>
           </w:tcPr>
-          <w:p/>
-        </w:tc>
-        <w:tc>
-          <w:tcPr>
-            <w:tcW w:w="1255" w:type="pct"/>
-          </w:tcPr>
-          <w:p>
-            <w:pPr>
-              <w:ind w:left="196" w:hanging="196"/>
-            </w:pPr>
+          <w:p>
+            <w:r>
+              <w:t>Behold Jesus the Creator, the Reviver of the dead, cried out in a great voice, saying “Lazarus come forth.”</w:t>
+            </w:r>
+          </w:p>
+        </w:tc>
+        <w:tc>
+          <w:tcPr>
+            <w:tcW w:w="1255" w:type="pct"/>
+          </w:tcPr>
+          <w:p>
+            <w:pPr>
+              <w:ind w:left="196" w:hanging="196"/>
+            </w:pPr>
+            <w:r>
+              <w:t>Behold Jesus, the Creator,</w:t>
+            </w:r>
+          </w:p>
+          <w:p>
+            <w:pPr>
+              <w:ind w:left="196" w:hanging="196"/>
+            </w:pPr>
+            <w:r>
+              <w:t>The Reviver of the dead,</w:t>
+            </w:r>
+          </w:p>
+          <w:p>
+            <w:pPr>
+              <w:ind w:left="196" w:hanging="196"/>
+            </w:pPr>
+            <w:r>
+              <w:t>Cried out in a great voice, saying,</w:t>
+            </w:r>
+          </w:p>
+          <w:p>
+            <w:pPr>
+              <w:ind w:left="196" w:hanging="196"/>
+            </w:pPr>
+            <w:r>
+              <w:t>“Lazarus rise and come forth.”</w:t>
+            </w:r>
           </w:p>
         </w:tc>
         <w:tc>
@@ -834,22 +1568,56 @@
             <w:pPr>
               <w:pStyle w:val="Coptic"/>
             </w:pPr>
+            <w:r>
+              <w:t>Ⲫⲱⲕ ⲡⲉ ⲡⲓⲱ̀ⲟⲩ ⲛⲉⲙ ⲡⲓϩⲩⲙⲛⲟⲥ: ⲛ̀ⲑⲟⲕ ⲡⲉ ⲡⲓ ⲉϥⲙⲏⲛ ⲉ̀ⲃⲟⲗ: ⲧⲉⲛⲱϣ ⲉ̀ⲃⲟⲗ ϫⲉ ⲫⲏⲉ̀ⲧⲁϥϫⲟⲥ: ϫⲉ Ⲗⲁⲍⲁⲣⲟⲥ ⲁ̀ⲙⲟⲩ ⲉ̀ⲃⲟⲗ.</w:t>
+            </w:r>
           </w:p>
         </w:tc>
         <w:tc>
           <w:tcPr>
             <w:tcW w:w="1242" w:type="pct"/>
           </w:tcPr>
-          <w:p/>
-        </w:tc>
-        <w:tc>
-          <w:tcPr>
-            <w:tcW w:w="1255" w:type="pct"/>
-          </w:tcPr>
-          <w:p>
-            <w:pPr>
-              <w:ind w:left="196" w:hanging="196"/>
-            </w:pPr>
+          <w:p>
+            <w:r>
+              <w:t>To You is the glory and the praise, for You are the Eternal One, we proclaim to Him who have said, “Lazarus come forth.”</w:t>
+            </w:r>
+          </w:p>
+        </w:tc>
+        <w:tc>
+          <w:tcPr>
+            <w:tcW w:w="1255" w:type="pct"/>
+          </w:tcPr>
+          <w:p>
+            <w:pPr>
+              <w:ind w:left="196" w:hanging="196"/>
+            </w:pPr>
+            <w:r>
+              <w:t>To You is the glory and the praise,</w:t>
+            </w:r>
+          </w:p>
+          <w:p>
+            <w:pPr>
+              <w:ind w:left="196" w:hanging="196"/>
+            </w:pPr>
+            <w:r>
+              <w:t>For You are the Eternal One.</w:t>
+            </w:r>
+          </w:p>
+          <w:p>
+            <w:pPr>
+              <w:ind w:left="196" w:hanging="196"/>
+            </w:pPr>
+            <w:r>
+              <w:t>We proclaim to Him who has said,</w:t>
+            </w:r>
+          </w:p>
+          <w:p>
+            <w:pPr>
+              <w:ind w:left="196" w:hanging="196"/>
+            </w:pPr>
+            <w:r>
+              <w:t>“Lazarus come forth,”</w:t>
+            </w:r>
           </w:p>
         </w:tc>
         <w:tc>
@@ -872,13 +1640,41 @@
             <w:pPr>
               <w:pStyle w:val="Coptic"/>
             </w:pPr>
+            <w:r>
+              <w:lastRenderedPageBreak/>
+              <w:t>Ⲭⲱ ⲛⲁⲛ ⲉ̀ⲃⲟⲗ ⲛ̀ⲛⲉⲛⲁ̀ⲛⲟⲙⲓⲁ̀: ⲟⲩⲟϩ ⲙⲟⲓ ⲛⲁⲛ ⲛ̀ⲟⲩⲥⲱⲧⲏⲣⲓⲁ: ϩⲓⲧⲉⲛ ⲛⲓⲧⲱⲃϩ ⲛⲉⲙ ⲛⲓⲡ̀ⲣⲉⲥⲃⲓⲁ̀: ⲛ̀ⲧⲉ ⲧⲉⲛⲟ̄ⲥ̄ ⲛ̀ⲛⲏⲃ Ⲙⲁⲣⲓⲁ.</w:t>
+            </w:r>
           </w:p>
         </w:tc>
         <w:tc>
           <w:tcPr>
             <w:tcW w:w="1242" w:type="pct"/>
           </w:tcPr>
-          <w:p/>
+          <w:p>
+            <w:r>
+              <w:t>Forgive us our transgressions, grant us salvation, through the prayers and the intercessions, of our Lad</w:t>
+            </w:r>
+            <w:r>
+              <w:t>y</w:t>
+            </w:r>
+            <w:r>
+              <w:t xml:space="preserve"> and </w:t>
+            </w:r>
+            <w:commentRangeStart w:id="1"/>
+            <w:r>
+              <w:t xml:space="preserve">Queen </w:t>
+            </w:r>
+            <w:commentRangeEnd w:id="1"/>
+            <w:r>
+              <w:rPr>
+                <w:rStyle w:val="CommentReference"/>
+              </w:rPr>
+              <w:commentReference w:id="1"/>
+            </w:r>
+            <w:r>
+              <w:t>Mary.</w:t>
+            </w:r>
+          </w:p>
         </w:tc>
         <w:tc>
           <w:tcPr>
@@ -891,6 +1687,45 @@
               </w:tabs>
               <w:ind w:left="196" w:hanging="196"/>
             </w:pPr>
+            <w:r>
+              <w:t>Forgive us our transgressions;</w:t>
+            </w:r>
+          </w:p>
+          <w:p>
+            <w:pPr>
+              <w:tabs>
+                <w:tab w:val="left" w:pos="2040"/>
+              </w:tabs>
+              <w:ind w:left="196" w:hanging="196"/>
+            </w:pPr>
+            <w:r>
+              <w:t>Grant us salvation,</w:t>
+            </w:r>
+          </w:p>
+          <w:p>
+            <w:pPr>
+              <w:tabs>
+                <w:tab w:val="left" w:pos="2040"/>
+              </w:tabs>
+              <w:ind w:left="196" w:hanging="196"/>
+            </w:pPr>
+            <w:r>
+              <w:t>Through the prayers and intercessions</w:t>
+            </w:r>
+          </w:p>
+          <w:p>
+            <w:pPr>
+              <w:tabs>
+                <w:tab w:val="left" w:pos="2040"/>
+              </w:tabs>
+              <w:ind w:left="196" w:hanging="196"/>
+            </w:pPr>
+            <w:r>
+              <w:t>O</w:t>
+            </w:r>
+            <w:r>
+              <w:t>f our Lady, Mary.</w:t>
+            </w:r>
           </w:p>
         </w:tc>
         <w:tc>
@@ -913,22 +1748,56 @@
             <w:pPr>
               <w:pStyle w:val="Coptic"/>
             </w:pPr>
+            <w:r>
+              <w:t>Ⲯⲱⲧⲏⲣ ⲙ̀ⲡⲓⲕⲟⲥⲙⲟⲥ ⲧⲏⲣϥ: ⲧⲉⲛⲚⲟⲩϯ ⲛ̀ⲁ̀ⲗⲏⲑⲓⲛⲟⲛ: ⲧⲉⲛⲛⲁϩϯ ϧⲉⲛ ⲡⲉⲛϩⲏⲧ ⲧⲏⲣϥ: ϫⲉ ⲛ̀ⲑⲟⲕ ⲡⲉ ⲡ̀Ⲟⲩⲣⲟ ⲟⲛ.</w:t>
+            </w:r>
           </w:p>
         </w:tc>
         <w:tc>
           <w:tcPr>
             <w:tcW w:w="1242" w:type="pct"/>
           </w:tcPr>
-          <w:p/>
-        </w:tc>
-        <w:tc>
-          <w:tcPr>
-            <w:tcW w:w="1255" w:type="pct"/>
-          </w:tcPr>
-          <w:p>
-            <w:pPr>
-              <w:ind w:left="196" w:hanging="196"/>
-            </w:pPr>
+          <w:p>
+            <w:r>
+              <w:t>O Savior of the whole world, O true God, we believe that You are He, the King also.</w:t>
+            </w:r>
+          </w:p>
+        </w:tc>
+        <w:tc>
+          <w:tcPr>
+            <w:tcW w:w="1255" w:type="pct"/>
+          </w:tcPr>
+          <w:p>
+            <w:pPr>
+              <w:ind w:left="196" w:hanging="196"/>
+            </w:pPr>
+            <w:r>
+              <w:t>O Saviour of the whole world,</w:t>
+            </w:r>
+          </w:p>
+          <w:p>
+            <w:pPr>
+              <w:ind w:left="196" w:hanging="196"/>
+            </w:pPr>
+            <w:r>
+              <w:t>O true God,</w:t>
+            </w:r>
+          </w:p>
+          <w:p>
+            <w:pPr>
+              <w:ind w:left="196" w:hanging="196"/>
+            </w:pPr>
+            <w:r>
+              <w:t>We believe that You are He,</w:t>
+            </w:r>
+          </w:p>
+          <w:p>
+            <w:pPr>
+              <w:ind w:left="196" w:hanging="196"/>
+            </w:pPr>
+            <w:r>
+              <w:t>The King in truth.</w:t>
+            </w:r>
           </w:p>
         </w:tc>
         <w:tc>
@@ -954,22 +1823,61 @@
                 <w:rFonts w:eastAsia="Arial Unicode MS" w:cs="FreeSerifAvvaShenouda"/>
               </w:rPr>
             </w:pPr>
+            <w:r>
+              <w:rPr>
+                <w:rFonts w:eastAsia="Arial Unicode MS" w:cs="FreeSerifAvvaShenouda"/>
+              </w:rPr>
+              <w:t>Ⲱ ⲫⲏⲉ̀ⲧⲁϥⲧⲟⲩⲛⲟⲥ Ⲗⲁⲍⲁⲣⲟⲥ: ⲁ̀ⲛⲟⲕ ⲡⲉⲕⲃⲱⲕ ⲡⲓⲁ̀ⲗⲁⲭⲓⲥⲧⲟⲥ: ⲙⲟⲓ ⲛⲏⲓ ⲛ̀ⲟⲩⲙⲉⲣⲟⲥ ⲛⲉⲙ ⲟⲩⲕ̀ⲗⲏⲣⲟⲥ: ⲛⲉⲙ ⲡⲉⲕⲙⲉⲛⲣⲓⲧ Ⲗⲁⲍⲁⲣⲟⲥ.</w:t>
+            </w:r>
           </w:p>
         </w:tc>
         <w:tc>
           <w:tcPr>
             <w:tcW w:w="1242" w:type="pct"/>
           </w:tcPr>
-          <w:p/>
-        </w:tc>
-        <w:tc>
-          <w:tcPr>
-            <w:tcW w:w="1255" w:type="pct"/>
-          </w:tcPr>
-          <w:p>
-            <w:pPr>
-              <w:ind w:left="196" w:hanging="196"/>
-            </w:pPr>
+          <w:p>
+            <w:r>
+              <w:t>O You who raised Lazarus, I am Your poor servant, grant me a share and an inheritance, with Your beloved Lazarus.</w:t>
+            </w:r>
+          </w:p>
+        </w:tc>
+        <w:tc>
+          <w:tcPr>
+            <w:tcW w:w="1255" w:type="pct"/>
+          </w:tcPr>
+          <w:p>
+            <w:pPr>
+              <w:ind w:left="196" w:hanging="196"/>
+            </w:pPr>
+            <w:r>
+              <w:t>O You who raised Lazarus,</w:t>
+            </w:r>
+          </w:p>
+          <w:p>
+            <w:pPr>
+              <w:ind w:left="196" w:hanging="196"/>
+            </w:pPr>
+            <w:r>
+              <w:t>I am Your poor servant.</w:t>
+            </w:r>
+          </w:p>
+          <w:p>
+            <w:pPr>
+              <w:ind w:left="196" w:hanging="196"/>
+            </w:pPr>
+            <w:r>
+              <w:t>Grant me a share and an inheritance,</w:t>
+            </w:r>
+          </w:p>
+          <w:p>
+            <w:pPr>
+              <w:ind w:left="196" w:hanging="196"/>
+            </w:pPr>
+            <w:r>
+              <w:t>With Your beloved Lazarus.</w:t>
+            </w:r>
+            <w:bookmarkStart w:id="2" w:name="_GoBack"/>
+            <w:bookmarkEnd w:id="2"/>
           </w:p>
         </w:tc>
         <w:tc>
@@ -997,6 +1905,43 @@
     </w:sectPr>
   </w:body>
 </w:document>
+</file>
+
+<file path=word/comments.xml><?xml version="1.0" encoding="utf-8"?>
+<w:comments xmlns:wpc="http://schemas.microsoft.com/office/word/2010/wordprocessingCanvas" xmlns:mc="http://schemas.openxmlformats.org/markup-compatibility/2006" xmlns:o="urn:schemas-microsoft-com:office:office" xmlns:r="http://schemas.openxmlformats.org/officeDocument/2006/relationships" xmlns:m="http://schemas.openxmlformats.org/officeDocument/2006/math" xmlns:v="urn:schemas-microsoft-com:vml" xmlns:wp14="http://schemas.microsoft.com/office/word/2010/wordprocessingDrawing" xmlns:wp="http://schemas.openxmlformats.org/drawingml/2006/wordprocessingDrawing" xmlns:w10="urn:schemas-microsoft-com:office:word" xmlns:w="http://schemas.openxmlformats.org/wordprocessingml/2006/main" xmlns:w14="http://schemas.microsoft.com/office/word/2010/wordml" xmlns:wpg="http://schemas.microsoft.com/office/word/2010/wordprocessingGroup" xmlns:wpi="http://schemas.microsoft.com/office/word/2010/wordprocessingInk" xmlns:wne="http://schemas.microsoft.com/office/word/2006/wordml" xmlns:wps="http://schemas.microsoft.com/office/word/2010/wordprocessingShape" mc:Ignorable="w14 wp14">
+  <w:comment w:id="0" w:author="Windows User" w:date="2015-06-30T08:24:00Z" w:initials="WU">
+    <w:p>
+      <w:pPr>
+        <w:pStyle w:val="CommentText"/>
+      </w:pPr>
+      <w:r>
+        <w:rPr>
+          <w:rStyle w:val="CommentReference"/>
+        </w:rPr>
+        <w:annotationRef/>
+      </w:r>
+      <w:r>
+        <w:t>Or full stop. You are worthy of the glory,</w:t>
+      </w:r>
+    </w:p>
+  </w:comment>
+  <w:comment w:id="1" w:author="Windows User" w:date="2015-06-30T08:38:00Z" w:initials="WU">
+    <w:p>
+      <w:pPr>
+        <w:pStyle w:val="CommentText"/>
+      </w:pPr>
+      <w:r>
+        <w:rPr>
+          <w:rStyle w:val="CommentReference"/>
+        </w:rPr>
+        <w:annotationRef/>
+      </w:r>
+      <w:r>
+        <w:t>What does Coptic have? Doesn’t look like queen.</w:t>
+      </w:r>
+    </w:p>
+  </w:comment>
+</w:comments>
 </file>
 
 <file path=word/endnotes.xml><?xml version="1.0" encoding="utf-8"?>
@@ -1937,7 +2882,7 @@
 </file>
 
 <file path=customXml/itemProps1.xml><?xml version="1.0" encoding="utf-8"?>
-<ds:datastoreItem xmlns:ds="http://schemas.openxmlformats.org/officeDocument/2006/customXml" ds:itemID="{98E82A5F-9820-4127-B471-296149F38321}">
+<ds:datastoreItem xmlns:ds="http://schemas.openxmlformats.org/officeDocument/2006/customXml" ds:itemID="{2909DEA8-6571-4C52-987A-66B1814F1BC3}">
   <ds:schemaRefs>
     <ds:schemaRef ds:uri="http://schemas.openxmlformats.org/officeDocument/2006/bibliography"/>
   </ds:schemaRefs>

</xml_diff>